<commit_message>
Minor adjustments to pdf; Add delivery files
</commit_message>
<xml_diff>
--- a/Dokumentation/delivery/BAT-EIT-FS24-SelbstErkl-Nicora-1507146.docx
+++ b/Dokumentation/delivery/BAT-EIT-FS24-SelbstErkl-Nicora-1507146.docx
@@ -1,6 +1,6 @@
 
 <file path=word/document.xml><?xml version="1.0" encoding="utf-8"?>
-<w:document xmlns:wpc="http://schemas.microsoft.com/office/word/2010/wordprocessingCanvas" xmlns:cx="http://schemas.microsoft.com/office/drawing/2014/chartex" xmlns:cx1="http://schemas.microsoft.com/office/drawing/2015/9/8/chartex" xmlns:cx2="http://schemas.microsoft.com/office/drawing/2015/10/21/chartex" xmlns:cx3="http://schemas.microsoft.com/office/drawing/2016/5/9/chartex" xmlns:cx4="http://schemas.microsoft.com/office/drawing/2016/5/10/chartex" xmlns:cx5="http://schemas.microsoft.com/office/drawing/2016/5/11/chartex" xmlns:cx6="http://schemas.microsoft.com/office/drawing/2016/5/12/chartex" xmlns:cx7="http://schemas.microsoft.com/office/drawing/2016/5/13/chartex" xmlns:cx8="http://schemas.microsoft.com/office/drawing/2016/5/14/chartex" xmlns:mc="http://schemas.openxmlformats.org/markup-compatibility/2006" xmlns:aink="http://schemas.microsoft.com/office/drawing/2016/ink" xmlns:am3d="http://schemas.microsoft.com/office/drawing/2017/model3d" xmlns:o="urn:schemas-microsoft-com:office:office" xmlns:r="http://schemas.openxmlformats.org/officeDocument/2006/relationships" xmlns:m="http://schemas.openxmlformats.org/officeDocument/2006/math" xmlns:v="urn:schemas-microsoft-com:vml" xmlns:wp14="http://schemas.microsoft.com/office/word/2010/wordprocessingDrawing" xmlns:wp="http://schemas.openxmlformats.org/drawingml/2006/wordprocessingDrawing" xmlns:w10="urn:schemas-microsoft-com:office:word" xmlns:w="http://schemas.openxmlformats.org/wordprocessingml/2006/main" xmlns:w14="http://schemas.microsoft.com/office/word/2010/wordml" xmlns:w15="http://schemas.microsoft.com/office/word/2012/wordml" xmlns:w16cex="http://schemas.microsoft.com/office/word/2018/wordml/cex" xmlns:w16cid="http://schemas.microsoft.com/office/word/2016/wordml/cid" xmlns:w16="http://schemas.microsoft.com/office/word/2018/wordml" xmlns:w16sdtdh="http://schemas.microsoft.com/office/word/2020/wordml/sdtdatahash" xmlns:w16se="http://schemas.microsoft.com/office/word/2015/wordml/symex" xmlns:wpg="http://schemas.microsoft.com/office/word/2010/wordprocessingGroup" xmlns:wpi="http://schemas.microsoft.com/office/word/2010/wordprocessingInk" xmlns:wne="http://schemas.microsoft.com/office/word/2006/wordml" xmlns:wps="http://schemas.microsoft.com/office/word/2010/wordprocessingShape" mc:Ignorable="w14 w15 w16se w16cid w16 w16cex w16sdtdh wp14">
+<w:document xmlns:wpc="http://schemas.microsoft.com/office/word/2010/wordprocessingCanvas" xmlns:cx="http://schemas.microsoft.com/office/drawing/2014/chartex" xmlns:cx1="http://schemas.microsoft.com/office/drawing/2015/9/8/chartex" xmlns:cx2="http://schemas.microsoft.com/office/drawing/2015/10/21/chartex" xmlns:cx3="http://schemas.microsoft.com/office/drawing/2016/5/9/chartex" xmlns:cx4="http://schemas.microsoft.com/office/drawing/2016/5/10/chartex" xmlns:cx5="http://schemas.microsoft.com/office/drawing/2016/5/11/chartex" xmlns:cx6="http://schemas.microsoft.com/office/drawing/2016/5/12/chartex" xmlns:cx7="http://schemas.microsoft.com/office/drawing/2016/5/13/chartex" xmlns:cx8="http://schemas.microsoft.com/office/drawing/2016/5/14/chartex" xmlns:mc="http://schemas.openxmlformats.org/markup-compatibility/2006" xmlns:aink="http://schemas.microsoft.com/office/drawing/2016/ink" xmlns:am3d="http://schemas.microsoft.com/office/drawing/2017/model3d" xmlns:o="urn:schemas-microsoft-com:office:office" xmlns:oel="http://schemas.microsoft.com/office/2019/extlst" xmlns:r="http://schemas.openxmlformats.org/officeDocument/2006/relationships" xmlns:m="http://schemas.openxmlformats.org/officeDocument/2006/math" xmlns:v="urn:schemas-microsoft-com:vml" xmlns:wp14="http://schemas.microsoft.com/office/word/2010/wordprocessingDrawing" xmlns:wp="http://schemas.openxmlformats.org/drawingml/2006/wordprocessingDrawing" xmlns:w10="urn:schemas-microsoft-com:office:word" xmlns:w="http://schemas.openxmlformats.org/wordprocessingml/2006/main" xmlns:w14="http://schemas.microsoft.com/office/word/2010/wordml" xmlns:w15="http://schemas.microsoft.com/office/word/2012/wordml" xmlns:w16cex="http://schemas.microsoft.com/office/word/2018/wordml/cex" xmlns:w16cid="http://schemas.microsoft.com/office/word/2016/wordml/cid" xmlns:w16="http://schemas.microsoft.com/office/word/2018/wordml" xmlns:w16du="http://schemas.microsoft.com/office/word/2023/wordml/word16du" xmlns:w16sdtdh="http://schemas.microsoft.com/office/word/2020/wordml/sdtdatahash" xmlns:w16se="http://schemas.microsoft.com/office/word/2015/wordml/symex" xmlns:wpg="http://schemas.microsoft.com/office/word/2010/wordprocessingGroup" xmlns:wpi="http://schemas.microsoft.com/office/word/2010/wordprocessingInk" xmlns:wne="http://schemas.microsoft.com/office/word/2006/wordml" xmlns:wps="http://schemas.microsoft.com/office/word/2010/wordprocessingShape" mc:Ignorable="w14 w15 w16se w16cid w16 w16cex w16sdtdh w16du wp14">
   <w:body>
     <w:p>
       <w:pPr>
@@ -138,19 +138,16 @@
           <w:placeholder>
             <w:docPart w:val="A3322775875241039176912F4D119A7B"/>
           </w:placeholder>
-          <w:showingPlcHdr/>
         </w:sdtPr>
-        <w:sdtEndPr/>
         <w:sdtContent>
           <w:r>
             <w:rPr>
-              <w:rStyle w:val="Platzhaltertext"/>
-              <w:rFonts w:ascii="Verdana" w:hAnsi="Verdana"/>
+              <w:rFonts w:ascii="Verdana" w:hAnsi="Verdana" w:cs="Arial"/>
               <w:b/>
               <w:sz w:val="18"/>
               <w:szCs w:val="18"/>
             </w:rPr>
-            <w:t>geben Sie hier den Titel Ihrer Arbeit ein</w:t>
+            <w:t>Gerät zur Überwachung von Umgebungslärm</w:t>
           </w:r>
         </w:sdtContent>
       </w:sdt>
@@ -206,19 +203,16 @@
           <w:placeholder>
             <w:docPart w:val="AA96CEF411054085B705E198CF6548C8"/>
           </w:placeholder>
-          <w:showingPlcHdr/>
         </w:sdtPr>
-        <w:sdtEndPr/>
         <w:sdtContent>
           <w:r>
             <w:rPr>
-              <w:rStyle w:val="Platzhaltertext"/>
               <w:rFonts w:ascii="Verdana" w:hAnsi="Verdana" w:cs="Arial"/>
               <w:b/>
               <w:sz w:val="18"/>
               <w:szCs w:val="18"/>
             </w:rPr>
-            <w:t>Vorname</w:t>
+            <w:t>Stefano</w:t>
           </w:r>
         </w:sdtContent>
       </w:sdt>
@@ -274,19 +268,16 @@
           <w:placeholder>
             <w:docPart w:val="728FF9E294F84D70959E2C907BCC2385"/>
           </w:placeholder>
-          <w:showingPlcHdr/>
         </w:sdtPr>
-        <w:sdtEndPr/>
         <w:sdtContent>
           <w:r>
             <w:rPr>
-              <w:rStyle w:val="Platzhaltertext"/>
               <w:rFonts w:ascii="Verdana" w:hAnsi="Verdana" w:cs="Arial"/>
               <w:b/>
               <w:sz w:val="18"/>
               <w:szCs w:val="18"/>
             </w:rPr>
-            <w:t>Nachname</w:t>
+            <w:t>Nicora</w:t>
           </w:r>
         </w:sdtContent>
       </w:sdt>
@@ -351,19 +342,16 @@
           <w:placeholder>
             <w:docPart w:val="8034CDFEBA9C42FB9755D095D8FF00FF"/>
           </w:placeholder>
-          <w:showingPlcHdr/>
         </w:sdtPr>
-        <w:sdtEndPr/>
         <w:sdtContent>
           <w:r>
             <w:rPr>
-              <w:rStyle w:val="Platzhaltertext"/>
               <w:rFonts w:ascii="Verdana" w:hAnsi="Verdana" w:cs="Arial"/>
               <w:b/>
               <w:sz w:val="18"/>
               <w:szCs w:val="18"/>
             </w:rPr>
-            <w:t>Format TT.MM.JJJJ</w:t>
+            <w:t>09.02.1997</w:t>
           </w:r>
         </w:sdtContent>
       </w:sdt>
@@ -419,7 +407,6 @@
           <w:placeholder>
             <w:docPart w:val="E8908092B3F540C5A2660E44F1B046A6"/>
           </w:placeholder>
-          <w:showingPlcHdr/>
           <w:dropDownList>
             <w:listItem w:displayText="Bachelor Architektur" w:value="Bachelor Architektur"/>
             <w:listItem w:displayText="Bachelor Bauingenieurwesen" w:value="Bachelor Bauingenieurwesen"/>
@@ -435,17 +422,15 @@
             <w:listItem w:displayText="Bachelor Wirtschaftsingenieur | Innovation" w:value="Bachelor Wirtschaftsingenieur | Innovation"/>
           </w:dropDownList>
         </w:sdtPr>
-        <w:sdtEndPr/>
         <w:sdtContent>
           <w:r>
             <w:rPr>
-              <w:rStyle w:val="Platzhaltertext"/>
               <w:rFonts w:ascii="Verdana" w:hAnsi="Verdana" w:cs="Arial"/>
               <w:b/>
               <w:sz w:val="18"/>
               <w:szCs w:val="18"/>
             </w:rPr>
-            <w:t>Wählen Sie Ihren Studiengang aus</w:t>
+            <w:t>Bachelor Elektrotechnik und Informationstechnologie</w:t>
           </w:r>
         </w:sdtContent>
       </w:sdt>
@@ -746,22 +731,17 @@
           <w:placeholder>
             <w:docPart w:val="6A87D7AD7313470393068F701F0D1658"/>
           </w:placeholder>
-          <w:showingPlcHdr/>
         </w:sdtPr>
-        <w:sdtEndPr/>
         <w:sdtContent>
-          <w:bookmarkStart w:id="3" w:name="MacroStartPosition"/>
           <w:r>
             <w:rPr>
-              <w:rStyle w:val="Platzhaltertext"/>
               <w:rFonts w:ascii="Verdana" w:hAnsi="Verdana" w:cs="Arial"/>
               <w:b/>
               <w:sz w:val="18"/>
               <w:szCs w:val="18"/>
             </w:rPr>
-            <w:t>Ort, Datum</w:t>
+            <w:t>Luzern, 07.06.2024</w:t>
           </w:r>
-          <w:bookmarkEnd w:id="3"/>
         </w:sdtContent>
       </w:sdt>
     </w:p>
@@ -852,7 +832,7 @@
 </file>
 
 <file path=word/endnotes.xml><?xml version="1.0" encoding="utf-8"?>
-<w:endnotes xmlns:wpc="http://schemas.microsoft.com/office/word/2010/wordprocessingCanvas" xmlns:cx="http://schemas.microsoft.com/office/drawing/2014/chartex" xmlns:cx1="http://schemas.microsoft.com/office/drawing/2015/9/8/chartex" xmlns:cx2="http://schemas.microsoft.com/office/drawing/2015/10/21/chartex" xmlns:cx3="http://schemas.microsoft.com/office/drawing/2016/5/9/chartex" xmlns:cx4="http://schemas.microsoft.com/office/drawing/2016/5/10/chartex" xmlns:cx5="http://schemas.microsoft.com/office/drawing/2016/5/11/chartex" xmlns:cx6="http://schemas.microsoft.com/office/drawing/2016/5/12/chartex" xmlns:cx7="http://schemas.microsoft.com/office/drawing/2016/5/13/chartex" xmlns:cx8="http://schemas.microsoft.com/office/drawing/2016/5/14/chartex" xmlns:mc="http://schemas.openxmlformats.org/markup-compatibility/2006" xmlns:aink="http://schemas.microsoft.com/office/drawing/2016/ink" xmlns:am3d="http://schemas.microsoft.com/office/drawing/2017/model3d" xmlns:o="urn:schemas-microsoft-com:office:office" xmlns:r="http://schemas.openxmlformats.org/officeDocument/2006/relationships" xmlns:m="http://schemas.openxmlformats.org/officeDocument/2006/math" xmlns:v="urn:schemas-microsoft-com:vml" xmlns:wp14="http://schemas.microsoft.com/office/word/2010/wordprocessingDrawing" xmlns:wp="http://schemas.openxmlformats.org/drawingml/2006/wordprocessingDrawing" xmlns:w10="urn:schemas-microsoft-com:office:word" xmlns:w="http://schemas.openxmlformats.org/wordprocessingml/2006/main" xmlns:w14="http://schemas.microsoft.com/office/word/2010/wordml" xmlns:w15="http://schemas.microsoft.com/office/word/2012/wordml" xmlns:w16cex="http://schemas.microsoft.com/office/word/2018/wordml/cex" xmlns:w16cid="http://schemas.microsoft.com/office/word/2016/wordml/cid" xmlns:w16="http://schemas.microsoft.com/office/word/2018/wordml" xmlns:w16sdtdh="http://schemas.microsoft.com/office/word/2020/wordml/sdtdatahash" xmlns:w16se="http://schemas.microsoft.com/office/word/2015/wordml/symex" xmlns:wpg="http://schemas.microsoft.com/office/word/2010/wordprocessingGroup" xmlns:wpi="http://schemas.microsoft.com/office/word/2010/wordprocessingInk" xmlns:wne="http://schemas.microsoft.com/office/word/2006/wordml" xmlns:wps="http://schemas.microsoft.com/office/word/2010/wordprocessingShape" mc:Ignorable="w14 w15 w16se w16cid w16 w16cex w16sdtdh wp14">
+<w:endnotes xmlns:wpc="http://schemas.microsoft.com/office/word/2010/wordprocessingCanvas" xmlns:cx="http://schemas.microsoft.com/office/drawing/2014/chartex" xmlns:cx1="http://schemas.microsoft.com/office/drawing/2015/9/8/chartex" xmlns:cx2="http://schemas.microsoft.com/office/drawing/2015/10/21/chartex" xmlns:cx3="http://schemas.microsoft.com/office/drawing/2016/5/9/chartex" xmlns:cx4="http://schemas.microsoft.com/office/drawing/2016/5/10/chartex" xmlns:cx5="http://schemas.microsoft.com/office/drawing/2016/5/11/chartex" xmlns:cx6="http://schemas.microsoft.com/office/drawing/2016/5/12/chartex" xmlns:cx7="http://schemas.microsoft.com/office/drawing/2016/5/13/chartex" xmlns:cx8="http://schemas.microsoft.com/office/drawing/2016/5/14/chartex" xmlns:mc="http://schemas.openxmlformats.org/markup-compatibility/2006" xmlns:aink="http://schemas.microsoft.com/office/drawing/2016/ink" xmlns:am3d="http://schemas.microsoft.com/office/drawing/2017/model3d" xmlns:o="urn:schemas-microsoft-com:office:office" xmlns:oel="http://schemas.microsoft.com/office/2019/extlst" xmlns:r="http://schemas.openxmlformats.org/officeDocument/2006/relationships" xmlns:m="http://schemas.openxmlformats.org/officeDocument/2006/math" xmlns:v="urn:schemas-microsoft-com:vml" xmlns:wp14="http://schemas.microsoft.com/office/word/2010/wordprocessingDrawing" xmlns:wp="http://schemas.openxmlformats.org/drawingml/2006/wordprocessingDrawing" xmlns:w10="urn:schemas-microsoft-com:office:word" xmlns:w="http://schemas.openxmlformats.org/wordprocessingml/2006/main" xmlns:w14="http://schemas.microsoft.com/office/word/2010/wordml" xmlns:w15="http://schemas.microsoft.com/office/word/2012/wordml" xmlns:w16cex="http://schemas.microsoft.com/office/word/2018/wordml/cex" xmlns:w16cid="http://schemas.microsoft.com/office/word/2016/wordml/cid" xmlns:w16="http://schemas.microsoft.com/office/word/2018/wordml" xmlns:w16du="http://schemas.microsoft.com/office/word/2023/wordml/word16du" xmlns:w16sdtdh="http://schemas.microsoft.com/office/word/2020/wordml/sdtdatahash" xmlns:w16se="http://schemas.microsoft.com/office/word/2015/wordml/symex" xmlns:wpg="http://schemas.microsoft.com/office/word/2010/wordprocessingGroup" xmlns:wpi="http://schemas.microsoft.com/office/word/2010/wordprocessingInk" xmlns:wne="http://schemas.microsoft.com/office/word/2006/wordml" xmlns:wps="http://schemas.microsoft.com/office/word/2010/wordprocessingShape" mc:Ignorable="w14 w15 w16se w16cid w16 w16cex w16sdtdh w16du wp14">
   <w:endnote w:type="separator" w:id="-1">
     <w:p>
       <w:r>
@@ -871,7 +851,7 @@
 </file>
 
 <file path=word/footer1.xml><?xml version="1.0" encoding="utf-8"?>
-<w:ftr xmlns:wpc="http://schemas.microsoft.com/office/word/2010/wordprocessingCanvas" xmlns:cx="http://schemas.microsoft.com/office/drawing/2014/chartex" xmlns:cx1="http://schemas.microsoft.com/office/drawing/2015/9/8/chartex" xmlns:cx2="http://schemas.microsoft.com/office/drawing/2015/10/21/chartex" xmlns:cx3="http://schemas.microsoft.com/office/drawing/2016/5/9/chartex" xmlns:cx4="http://schemas.microsoft.com/office/drawing/2016/5/10/chartex" xmlns:cx5="http://schemas.microsoft.com/office/drawing/2016/5/11/chartex" xmlns:cx6="http://schemas.microsoft.com/office/drawing/2016/5/12/chartex" xmlns:cx7="http://schemas.microsoft.com/office/drawing/2016/5/13/chartex" xmlns:cx8="http://schemas.microsoft.com/office/drawing/2016/5/14/chartex" xmlns:mc="http://schemas.openxmlformats.org/markup-compatibility/2006" xmlns:aink="http://schemas.microsoft.com/office/drawing/2016/ink" xmlns:am3d="http://schemas.microsoft.com/office/drawing/2017/model3d" xmlns:o="urn:schemas-microsoft-com:office:office" xmlns:r="http://schemas.openxmlformats.org/officeDocument/2006/relationships" xmlns:m="http://schemas.openxmlformats.org/officeDocument/2006/math" xmlns:v="urn:schemas-microsoft-com:vml" xmlns:wp14="http://schemas.microsoft.com/office/word/2010/wordprocessingDrawing" xmlns:wp="http://schemas.openxmlformats.org/drawingml/2006/wordprocessingDrawing" xmlns:w10="urn:schemas-microsoft-com:office:word" xmlns:w="http://schemas.openxmlformats.org/wordprocessingml/2006/main" xmlns:w14="http://schemas.microsoft.com/office/word/2010/wordml" xmlns:w15="http://schemas.microsoft.com/office/word/2012/wordml" xmlns:w16cex="http://schemas.microsoft.com/office/word/2018/wordml/cex" xmlns:w16cid="http://schemas.microsoft.com/office/word/2016/wordml/cid" xmlns:w16="http://schemas.microsoft.com/office/word/2018/wordml" xmlns:w16sdtdh="http://schemas.microsoft.com/office/word/2020/wordml/sdtdatahash" xmlns:w16se="http://schemas.microsoft.com/office/word/2015/wordml/symex" xmlns:wpg="http://schemas.microsoft.com/office/word/2010/wordprocessingGroup" xmlns:wpi="http://schemas.microsoft.com/office/word/2010/wordprocessingInk" xmlns:wne="http://schemas.microsoft.com/office/word/2006/wordml" xmlns:wps="http://schemas.microsoft.com/office/word/2010/wordprocessingShape" mc:Ignorable="w14 w15 w16se w16cid w16 w16cex w16sdtdh wp14">
+<w:ftr xmlns:wpc="http://schemas.microsoft.com/office/word/2010/wordprocessingCanvas" xmlns:cx="http://schemas.microsoft.com/office/drawing/2014/chartex" xmlns:cx1="http://schemas.microsoft.com/office/drawing/2015/9/8/chartex" xmlns:cx2="http://schemas.microsoft.com/office/drawing/2015/10/21/chartex" xmlns:cx3="http://schemas.microsoft.com/office/drawing/2016/5/9/chartex" xmlns:cx4="http://schemas.microsoft.com/office/drawing/2016/5/10/chartex" xmlns:cx5="http://schemas.microsoft.com/office/drawing/2016/5/11/chartex" xmlns:cx6="http://schemas.microsoft.com/office/drawing/2016/5/12/chartex" xmlns:cx7="http://schemas.microsoft.com/office/drawing/2016/5/13/chartex" xmlns:cx8="http://schemas.microsoft.com/office/drawing/2016/5/14/chartex" xmlns:mc="http://schemas.openxmlformats.org/markup-compatibility/2006" xmlns:aink="http://schemas.microsoft.com/office/drawing/2016/ink" xmlns:am3d="http://schemas.microsoft.com/office/drawing/2017/model3d" xmlns:o="urn:schemas-microsoft-com:office:office" xmlns:oel="http://schemas.microsoft.com/office/2019/extlst" xmlns:r="http://schemas.openxmlformats.org/officeDocument/2006/relationships" xmlns:m="http://schemas.openxmlformats.org/officeDocument/2006/math" xmlns:v="urn:schemas-microsoft-com:vml" xmlns:wp14="http://schemas.microsoft.com/office/word/2010/wordprocessingDrawing" xmlns:wp="http://schemas.openxmlformats.org/drawingml/2006/wordprocessingDrawing" xmlns:w10="urn:schemas-microsoft-com:office:word" xmlns:w="http://schemas.openxmlformats.org/wordprocessingml/2006/main" xmlns:w14="http://schemas.microsoft.com/office/word/2010/wordml" xmlns:w15="http://schemas.microsoft.com/office/word/2012/wordml" xmlns:w16cex="http://schemas.microsoft.com/office/word/2018/wordml/cex" xmlns:w16cid="http://schemas.microsoft.com/office/word/2016/wordml/cid" xmlns:w16="http://schemas.microsoft.com/office/word/2018/wordml" xmlns:w16du="http://schemas.microsoft.com/office/word/2023/wordml/word16du" xmlns:w16sdtdh="http://schemas.microsoft.com/office/word/2020/wordml/sdtdatahash" xmlns:w16se="http://schemas.microsoft.com/office/word/2015/wordml/symex" xmlns:wpg="http://schemas.microsoft.com/office/word/2010/wordprocessingGroup" xmlns:wpi="http://schemas.microsoft.com/office/word/2010/wordprocessingInk" xmlns:wne="http://schemas.microsoft.com/office/word/2006/wordml" xmlns:wps="http://schemas.microsoft.com/office/word/2010/wordprocessingShape" mc:Ignorable="w14 w15 w16se w16cid w16 w16cex w16sdtdh w16du wp14">
   <w:p>
     <w:pPr>
       <w:pStyle w:val="Fuzeile"/>
@@ -989,7 +969,7 @@
 </file>
 
 <file path=word/footer2.xml><?xml version="1.0" encoding="utf-8"?>
-<w:ftr xmlns:wpc="http://schemas.microsoft.com/office/word/2010/wordprocessingCanvas" xmlns:cx="http://schemas.microsoft.com/office/drawing/2014/chartex" xmlns:cx1="http://schemas.microsoft.com/office/drawing/2015/9/8/chartex" xmlns:cx2="http://schemas.microsoft.com/office/drawing/2015/10/21/chartex" xmlns:cx3="http://schemas.microsoft.com/office/drawing/2016/5/9/chartex" xmlns:cx4="http://schemas.microsoft.com/office/drawing/2016/5/10/chartex" xmlns:cx5="http://schemas.microsoft.com/office/drawing/2016/5/11/chartex" xmlns:cx6="http://schemas.microsoft.com/office/drawing/2016/5/12/chartex" xmlns:cx7="http://schemas.microsoft.com/office/drawing/2016/5/13/chartex" xmlns:cx8="http://schemas.microsoft.com/office/drawing/2016/5/14/chartex" xmlns:mc="http://schemas.openxmlformats.org/markup-compatibility/2006" xmlns:aink="http://schemas.microsoft.com/office/drawing/2016/ink" xmlns:am3d="http://schemas.microsoft.com/office/drawing/2017/model3d" xmlns:o="urn:schemas-microsoft-com:office:office" xmlns:r="http://schemas.openxmlformats.org/officeDocument/2006/relationships" xmlns:m="http://schemas.openxmlformats.org/officeDocument/2006/math" xmlns:v="urn:schemas-microsoft-com:vml" xmlns:wp14="http://schemas.microsoft.com/office/word/2010/wordprocessingDrawing" xmlns:wp="http://schemas.openxmlformats.org/drawingml/2006/wordprocessingDrawing" xmlns:w10="urn:schemas-microsoft-com:office:word" xmlns:w="http://schemas.openxmlformats.org/wordprocessingml/2006/main" xmlns:w14="http://schemas.microsoft.com/office/word/2010/wordml" xmlns:w15="http://schemas.microsoft.com/office/word/2012/wordml" xmlns:w16cex="http://schemas.microsoft.com/office/word/2018/wordml/cex" xmlns:w16cid="http://schemas.microsoft.com/office/word/2016/wordml/cid" xmlns:w16="http://schemas.microsoft.com/office/word/2018/wordml" xmlns:w16sdtdh="http://schemas.microsoft.com/office/word/2020/wordml/sdtdatahash" xmlns:w16se="http://schemas.microsoft.com/office/word/2015/wordml/symex" xmlns:wpg="http://schemas.microsoft.com/office/word/2010/wordprocessingGroup" xmlns:wpi="http://schemas.microsoft.com/office/word/2010/wordprocessingInk" xmlns:wne="http://schemas.microsoft.com/office/word/2006/wordml" xmlns:wps="http://schemas.microsoft.com/office/word/2010/wordprocessingShape" mc:Ignorable="w14 w15 w16se w16cid w16 w16cex w16sdtdh wp14">
+<w:ftr xmlns:wpc="http://schemas.microsoft.com/office/word/2010/wordprocessingCanvas" xmlns:cx="http://schemas.microsoft.com/office/drawing/2014/chartex" xmlns:cx1="http://schemas.microsoft.com/office/drawing/2015/9/8/chartex" xmlns:cx2="http://schemas.microsoft.com/office/drawing/2015/10/21/chartex" xmlns:cx3="http://schemas.microsoft.com/office/drawing/2016/5/9/chartex" xmlns:cx4="http://schemas.microsoft.com/office/drawing/2016/5/10/chartex" xmlns:cx5="http://schemas.microsoft.com/office/drawing/2016/5/11/chartex" xmlns:cx6="http://schemas.microsoft.com/office/drawing/2016/5/12/chartex" xmlns:cx7="http://schemas.microsoft.com/office/drawing/2016/5/13/chartex" xmlns:cx8="http://schemas.microsoft.com/office/drawing/2016/5/14/chartex" xmlns:mc="http://schemas.openxmlformats.org/markup-compatibility/2006" xmlns:aink="http://schemas.microsoft.com/office/drawing/2016/ink" xmlns:am3d="http://schemas.microsoft.com/office/drawing/2017/model3d" xmlns:o="urn:schemas-microsoft-com:office:office" xmlns:oel="http://schemas.microsoft.com/office/2019/extlst" xmlns:r="http://schemas.openxmlformats.org/officeDocument/2006/relationships" xmlns:m="http://schemas.openxmlformats.org/officeDocument/2006/math" xmlns:v="urn:schemas-microsoft-com:vml" xmlns:wp14="http://schemas.microsoft.com/office/word/2010/wordprocessingDrawing" xmlns:wp="http://schemas.openxmlformats.org/drawingml/2006/wordprocessingDrawing" xmlns:w10="urn:schemas-microsoft-com:office:word" xmlns:w="http://schemas.openxmlformats.org/wordprocessingml/2006/main" xmlns:w14="http://schemas.microsoft.com/office/word/2010/wordml" xmlns:w15="http://schemas.microsoft.com/office/word/2012/wordml" xmlns:w16cex="http://schemas.microsoft.com/office/word/2018/wordml/cex" xmlns:w16cid="http://schemas.microsoft.com/office/word/2016/wordml/cid" xmlns:w16="http://schemas.microsoft.com/office/word/2018/wordml" xmlns:w16du="http://schemas.microsoft.com/office/word/2023/wordml/word16du" xmlns:w16sdtdh="http://schemas.microsoft.com/office/word/2020/wordml/sdtdatahash" xmlns:w16se="http://schemas.microsoft.com/office/word/2015/wordml/symex" xmlns:wpg="http://schemas.microsoft.com/office/word/2010/wordprocessingGroup" xmlns:wpi="http://schemas.microsoft.com/office/word/2010/wordprocessingInk" xmlns:wne="http://schemas.microsoft.com/office/word/2006/wordml" xmlns:wps="http://schemas.microsoft.com/office/word/2010/wordprocessingShape" mc:Ignorable="w14 w15 w16se w16cid w16 w16cex w16sdtdh w16du wp14">
   <w:p>
     <w:pPr>
       <w:pStyle w:val="Fuzeile"/>
@@ -999,7 +979,7 @@
 </file>
 
 <file path=word/footnotes.xml><?xml version="1.0" encoding="utf-8"?>
-<w:footnotes xmlns:wpc="http://schemas.microsoft.com/office/word/2010/wordprocessingCanvas" xmlns:cx="http://schemas.microsoft.com/office/drawing/2014/chartex" xmlns:cx1="http://schemas.microsoft.com/office/drawing/2015/9/8/chartex" xmlns:cx2="http://schemas.microsoft.com/office/drawing/2015/10/21/chartex" xmlns:cx3="http://schemas.microsoft.com/office/drawing/2016/5/9/chartex" xmlns:cx4="http://schemas.microsoft.com/office/drawing/2016/5/10/chartex" xmlns:cx5="http://schemas.microsoft.com/office/drawing/2016/5/11/chartex" xmlns:cx6="http://schemas.microsoft.com/office/drawing/2016/5/12/chartex" xmlns:cx7="http://schemas.microsoft.com/office/drawing/2016/5/13/chartex" xmlns:cx8="http://schemas.microsoft.com/office/drawing/2016/5/14/chartex" xmlns:mc="http://schemas.openxmlformats.org/markup-compatibility/2006" xmlns:aink="http://schemas.microsoft.com/office/drawing/2016/ink" xmlns:am3d="http://schemas.microsoft.com/office/drawing/2017/model3d" xmlns:o="urn:schemas-microsoft-com:office:office" xmlns:r="http://schemas.openxmlformats.org/officeDocument/2006/relationships" xmlns:m="http://schemas.openxmlformats.org/officeDocument/2006/math" xmlns:v="urn:schemas-microsoft-com:vml" xmlns:wp14="http://schemas.microsoft.com/office/word/2010/wordprocessingDrawing" xmlns:wp="http://schemas.openxmlformats.org/drawingml/2006/wordprocessingDrawing" xmlns:w10="urn:schemas-microsoft-com:office:word" xmlns:w="http://schemas.openxmlformats.org/wordprocessingml/2006/main" xmlns:w14="http://schemas.microsoft.com/office/word/2010/wordml" xmlns:w15="http://schemas.microsoft.com/office/word/2012/wordml" xmlns:w16cex="http://schemas.microsoft.com/office/word/2018/wordml/cex" xmlns:w16cid="http://schemas.microsoft.com/office/word/2016/wordml/cid" xmlns:w16="http://schemas.microsoft.com/office/word/2018/wordml" xmlns:w16sdtdh="http://schemas.microsoft.com/office/word/2020/wordml/sdtdatahash" xmlns:w16se="http://schemas.microsoft.com/office/word/2015/wordml/symex" xmlns:wpg="http://schemas.microsoft.com/office/word/2010/wordprocessingGroup" xmlns:wpi="http://schemas.microsoft.com/office/word/2010/wordprocessingInk" xmlns:wne="http://schemas.microsoft.com/office/word/2006/wordml" xmlns:wps="http://schemas.microsoft.com/office/word/2010/wordprocessingShape" mc:Ignorable="w14 w15 w16se w16cid w16 w16cex w16sdtdh wp14">
+<w:footnotes xmlns:wpc="http://schemas.microsoft.com/office/word/2010/wordprocessingCanvas" xmlns:cx="http://schemas.microsoft.com/office/drawing/2014/chartex" xmlns:cx1="http://schemas.microsoft.com/office/drawing/2015/9/8/chartex" xmlns:cx2="http://schemas.microsoft.com/office/drawing/2015/10/21/chartex" xmlns:cx3="http://schemas.microsoft.com/office/drawing/2016/5/9/chartex" xmlns:cx4="http://schemas.microsoft.com/office/drawing/2016/5/10/chartex" xmlns:cx5="http://schemas.microsoft.com/office/drawing/2016/5/11/chartex" xmlns:cx6="http://schemas.microsoft.com/office/drawing/2016/5/12/chartex" xmlns:cx7="http://schemas.microsoft.com/office/drawing/2016/5/13/chartex" xmlns:cx8="http://schemas.microsoft.com/office/drawing/2016/5/14/chartex" xmlns:mc="http://schemas.openxmlformats.org/markup-compatibility/2006" xmlns:aink="http://schemas.microsoft.com/office/drawing/2016/ink" xmlns:am3d="http://schemas.microsoft.com/office/drawing/2017/model3d" xmlns:o="urn:schemas-microsoft-com:office:office" xmlns:oel="http://schemas.microsoft.com/office/2019/extlst" xmlns:r="http://schemas.openxmlformats.org/officeDocument/2006/relationships" xmlns:m="http://schemas.openxmlformats.org/officeDocument/2006/math" xmlns:v="urn:schemas-microsoft-com:vml" xmlns:wp14="http://schemas.microsoft.com/office/word/2010/wordprocessingDrawing" xmlns:wp="http://schemas.openxmlformats.org/drawingml/2006/wordprocessingDrawing" xmlns:w10="urn:schemas-microsoft-com:office:word" xmlns:w="http://schemas.openxmlformats.org/wordprocessingml/2006/main" xmlns:w14="http://schemas.microsoft.com/office/word/2010/wordml" xmlns:w15="http://schemas.microsoft.com/office/word/2012/wordml" xmlns:w16cex="http://schemas.microsoft.com/office/word/2018/wordml/cex" xmlns:w16cid="http://schemas.microsoft.com/office/word/2016/wordml/cid" xmlns:w16="http://schemas.microsoft.com/office/word/2018/wordml" xmlns:w16du="http://schemas.microsoft.com/office/word/2023/wordml/word16du" xmlns:w16sdtdh="http://schemas.microsoft.com/office/word/2020/wordml/sdtdatahash" xmlns:w16se="http://schemas.microsoft.com/office/word/2015/wordml/symex" xmlns:wpg="http://schemas.microsoft.com/office/word/2010/wordprocessingGroup" xmlns:wpi="http://schemas.microsoft.com/office/word/2010/wordprocessingInk" xmlns:wne="http://schemas.microsoft.com/office/word/2006/wordml" xmlns:wps="http://schemas.microsoft.com/office/word/2010/wordprocessingShape" mc:Ignorable="w14 w15 w16se w16cid w16 w16cex w16sdtdh w16du wp14">
   <w:footnote w:type="separator" w:id="-1">
     <w:p>
       <w:r>
@@ -1018,7 +998,7 @@
 </file>
 
 <file path=word/header1.xml><?xml version="1.0" encoding="utf-8"?>
-<w:hdr xmlns:wpc="http://schemas.microsoft.com/office/word/2010/wordprocessingCanvas" xmlns:cx="http://schemas.microsoft.com/office/drawing/2014/chartex" xmlns:cx1="http://schemas.microsoft.com/office/drawing/2015/9/8/chartex" xmlns:cx2="http://schemas.microsoft.com/office/drawing/2015/10/21/chartex" xmlns:cx3="http://schemas.microsoft.com/office/drawing/2016/5/9/chartex" xmlns:cx4="http://schemas.microsoft.com/office/drawing/2016/5/10/chartex" xmlns:cx5="http://schemas.microsoft.com/office/drawing/2016/5/11/chartex" xmlns:cx6="http://schemas.microsoft.com/office/drawing/2016/5/12/chartex" xmlns:cx7="http://schemas.microsoft.com/office/drawing/2016/5/13/chartex" xmlns:cx8="http://schemas.microsoft.com/office/drawing/2016/5/14/chartex" xmlns:mc="http://schemas.openxmlformats.org/markup-compatibility/2006" xmlns:aink="http://schemas.microsoft.com/office/drawing/2016/ink" xmlns:am3d="http://schemas.microsoft.com/office/drawing/2017/model3d" xmlns:o="urn:schemas-microsoft-com:office:office" xmlns:r="http://schemas.openxmlformats.org/officeDocument/2006/relationships" xmlns:m="http://schemas.openxmlformats.org/officeDocument/2006/math" xmlns:v="urn:schemas-microsoft-com:vml" xmlns:wp14="http://schemas.microsoft.com/office/word/2010/wordprocessingDrawing" xmlns:wp="http://schemas.openxmlformats.org/drawingml/2006/wordprocessingDrawing" xmlns:w10="urn:schemas-microsoft-com:office:word" xmlns:w="http://schemas.openxmlformats.org/wordprocessingml/2006/main" xmlns:w14="http://schemas.microsoft.com/office/word/2010/wordml" xmlns:w15="http://schemas.microsoft.com/office/word/2012/wordml" xmlns:w16cex="http://schemas.microsoft.com/office/word/2018/wordml/cex" xmlns:w16cid="http://schemas.microsoft.com/office/word/2016/wordml/cid" xmlns:w16="http://schemas.microsoft.com/office/word/2018/wordml" xmlns:w16sdtdh="http://schemas.microsoft.com/office/word/2020/wordml/sdtdatahash" xmlns:w16se="http://schemas.microsoft.com/office/word/2015/wordml/symex" xmlns:wpg="http://schemas.microsoft.com/office/word/2010/wordprocessingGroup" xmlns:wpi="http://schemas.microsoft.com/office/word/2010/wordprocessingInk" xmlns:wne="http://schemas.microsoft.com/office/word/2006/wordml" xmlns:wps="http://schemas.microsoft.com/office/word/2010/wordprocessingShape" mc:Ignorable="w14 w15 w16se w16cid w16 w16cex w16sdtdh wp14">
+<w:hdr xmlns:wpc="http://schemas.microsoft.com/office/word/2010/wordprocessingCanvas" xmlns:cx="http://schemas.microsoft.com/office/drawing/2014/chartex" xmlns:cx1="http://schemas.microsoft.com/office/drawing/2015/9/8/chartex" xmlns:cx2="http://schemas.microsoft.com/office/drawing/2015/10/21/chartex" xmlns:cx3="http://schemas.microsoft.com/office/drawing/2016/5/9/chartex" xmlns:cx4="http://schemas.microsoft.com/office/drawing/2016/5/10/chartex" xmlns:cx5="http://schemas.microsoft.com/office/drawing/2016/5/11/chartex" xmlns:cx6="http://schemas.microsoft.com/office/drawing/2016/5/12/chartex" xmlns:cx7="http://schemas.microsoft.com/office/drawing/2016/5/13/chartex" xmlns:cx8="http://schemas.microsoft.com/office/drawing/2016/5/14/chartex" xmlns:mc="http://schemas.openxmlformats.org/markup-compatibility/2006" xmlns:aink="http://schemas.microsoft.com/office/drawing/2016/ink" xmlns:am3d="http://schemas.microsoft.com/office/drawing/2017/model3d" xmlns:o="urn:schemas-microsoft-com:office:office" xmlns:oel="http://schemas.microsoft.com/office/2019/extlst" xmlns:r="http://schemas.openxmlformats.org/officeDocument/2006/relationships" xmlns:m="http://schemas.openxmlformats.org/officeDocument/2006/math" xmlns:v="urn:schemas-microsoft-com:vml" xmlns:wp14="http://schemas.microsoft.com/office/word/2010/wordprocessingDrawing" xmlns:wp="http://schemas.openxmlformats.org/drawingml/2006/wordprocessingDrawing" xmlns:w10="urn:schemas-microsoft-com:office:word" xmlns:w="http://schemas.openxmlformats.org/wordprocessingml/2006/main" xmlns:w14="http://schemas.microsoft.com/office/word/2010/wordml" xmlns:w15="http://schemas.microsoft.com/office/word/2012/wordml" xmlns:w16cex="http://schemas.microsoft.com/office/word/2018/wordml/cex" xmlns:w16cid="http://schemas.microsoft.com/office/word/2016/wordml/cid" xmlns:w16="http://schemas.microsoft.com/office/word/2018/wordml" xmlns:w16du="http://schemas.microsoft.com/office/word/2023/wordml/word16du" xmlns:w16sdtdh="http://schemas.microsoft.com/office/word/2020/wordml/sdtdatahash" xmlns:w16se="http://schemas.microsoft.com/office/word/2015/wordml/symex" xmlns:wpg="http://schemas.microsoft.com/office/word/2010/wordprocessingGroup" xmlns:wpi="http://schemas.microsoft.com/office/word/2010/wordprocessingInk" xmlns:wne="http://schemas.microsoft.com/office/word/2006/wordml" xmlns:wps="http://schemas.microsoft.com/office/word/2010/wordprocessingShape" mc:Ignorable="w14 w15 w16se w16cid w16 w16cex w16sdtdh w16du wp14">
   <w:p>
     <w:bookmarkStart w:id="0" w:name="LogoP1"/>
     <w:bookmarkStart w:id="1" w:name="_DN_Hide_3"/>
@@ -1221,9 +1201,9 @@
 </file>
 
 <file path=word/header2.xml><?xml version="1.0" encoding="utf-8"?>
-<w:hdr xmlns:wpc="http://schemas.microsoft.com/office/word/2010/wordprocessingCanvas" xmlns:cx="http://schemas.microsoft.com/office/drawing/2014/chartex" xmlns:cx1="http://schemas.microsoft.com/office/drawing/2015/9/8/chartex" xmlns:cx2="http://schemas.microsoft.com/office/drawing/2015/10/21/chartex" xmlns:cx3="http://schemas.microsoft.com/office/drawing/2016/5/9/chartex" xmlns:cx4="http://schemas.microsoft.com/office/drawing/2016/5/10/chartex" xmlns:cx5="http://schemas.microsoft.com/office/drawing/2016/5/11/chartex" xmlns:cx6="http://schemas.microsoft.com/office/drawing/2016/5/12/chartex" xmlns:cx7="http://schemas.microsoft.com/office/drawing/2016/5/13/chartex" xmlns:cx8="http://schemas.microsoft.com/office/drawing/2016/5/14/chartex" xmlns:mc="http://schemas.openxmlformats.org/markup-compatibility/2006" xmlns:aink="http://schemas.microsoft.com/office/drawing/2016/ink" xmlns:am3d="http://schemas.microsoft.com/office/drawing/2017/model3d" xmlns:o="urn:schemas-microsoft-com:office:office" xmlns:r="http://schemas.openxmlformats.org/officeDocument/2006/relationships" xmlns:m="http://schemas.openxmlformats.org/officeDocument/2006/math" xmlns:v="urn:schemas-microsoft-com:vml" xmlns:wp14="http://schemas.microsoft.com/office/word/2010/wordprocessingDrawing" xmlns:wp="http://schemas.openxmlformats.org/drawingml/2006/wordprocessingDrawing" xmlns:w10="urn:schemas-microsoft-com:office:word" xmlns:w="http://schemas.openxmlformats.org/wordprocessingml/2006/main" xmlns:w14="http://schemas.microsoft.com/office/word/2010/wordml" xmlns:w15="http://schemas.microsoft.com/office/word/2012/wordml" xmlns:w16cex="http://schemas.microsoft.com/office/word/2018/wordml/cex" xmlns:w16cid="http://schemas.microsoft.com/office/word/2016/wordml/cid" xmlns:w16="http://schemas.microsoft.com/office/word/2018/wordml" xmlns:w16sdtdh="http://schemas.microsoft.com/office/word/2020/wordml/sdtdatahash" xmlns:w16se="http://schemas.microsoft.com/office/word/2015/wordml/symex" xmlns:wpg="http://schemas.microsoft.com/office/word/2010/wordprocessingGroup" xmlns:wpi="http://schemas.microsoft.com/office/word/2010/wordprocessingInk" xmlns:wne="http://schemas.microsoft.com/office/word/2006/wordml" xmlns:wps="http://schemas.microsoft.com/office/word/2010/wordprocessingShape" mc:Ignorable="w14 w15 w16se w16cid w16 w16cex w16sdtdh wp14">
+<w:hdr xmlns:wpc="http://schemas.microsoft.com/office/word/2010/wordprocessingCanvas" xmlns:cx="http://schemas.microsoft.com/office/drawing/2014/chartex" xmlns:cx1="http://schemas.microsoft.com/office/drawing/2015/9/8/chartex" xmlns:cx2="http://schemas.microsoft.com/office/drawing/2015/10/21/chartex" xmlns:cx3="http://schemas.microsoft.com/office/drawing/2016/5/9/chartex" xmlns:cx4="http://schemas.microsoft.com/office/drawing/2016/5/10/chartex" xmlns:cx5="http://schemas.microsoft.com/office/drawing/2016/5/11/chartex" xmlns:cx6="http://schemas.microsoft.com/office/drawing/2016/5/12/chartex" xmlns:cx7="http://schemas.microsoft.com/office/drawing/2016/5/13/chartex" xmlns:cx8="http://schemas.microsoft.com/office/drawing/2016/5/14/chartex" xmlns:mc="http://schemas.openxmlformats.org/markup-compatibility/2006" xmlns:aink="http://schemas.microsoft.com/office/drawing/2016/ink" xmlns:am3d="http://schemas.microsoft.com/office/drawing/2017/model3d" xmlns:o="urn:schemas-microsoft-com:office:office" xmlns:oel="http://schemas.microsoft.com/office/2019/extlst" xmlns:r="http://schemas.openxmlformats.org/officeDocument/2006/relationships" xmlns:m="http://schemas.openxmlformats.org/officeDocument/2006/math" xmlns:v="urn:schemas-microsoft-com:vml" xmlns:wp14="http://schemas.microsoft.com/office/word/2010/wordprocessingDrawing" xmlns:wp="http://schemas.openxmlformats.org/drawingml/2006/wordprocessingDrawing" xmlns:w10="urn:schemas-microsoft-com:office:word" xmlns:w="http://schemas.openxmlformats.org/wordprocessingml/2006/main" xmlns:w14="http://schemas.microsoft.com/office/word/2010/wordml" xmlns:w15="http://schemas.microsoft.com/office/word/2012/wordml" xmlns:w16cex="http://schemas.microsoft.com/office/word/2018/wordml/cex" xmlns:w16cid="http://schemas.microsoft.com/office/word/2016/wordml/cid" xmlns:w16="http://schemas.microsoft.com/office/word/2018/wordml" xmlns:w16du="http://schemas.microsoft.com/office/word/2023/wordml/word16du" xmlns:w16sdtdh="http://schemas.microsoft.com/office/word/2020/wordml/sdtdatahash" xmlns:w16se="http://schemas.microsoft.com/office/word/2015/wordml/symex" xmlns:wpg="http://schemas.microsoft.com/office/word/2010/wordprocessingGroup" xmlns:wpi="http://schemas.microsoft.com/office/word/2010/wordprocessingInk" xmlns:wne="http://schemas.microsoft.com/office/word/2006/wordml" xmlns:wps="http://schemas.microsoft.com/office/word/2010/wordprocessingShape" mc:Ignorable="w14 w15 w16se w16cid w16 w16cex w16sdtdh w16du wp14">
   <w:p>
-    <w:bookmarkStart w:id="4" w:name="LogoPn"/>
+    <w:bookmarkStart w:id="3" w:name="LogoPn"/>
     <w:r>
       <w:rPr>
         <w:noProof/>
@@ -1291,7 +1271,7 @@
     <w:r>
       <w:t> </w:t>
     </w:r>
-    <w:bookmarkEnd w:id="4"/>
+    <w:bookmarkEnd w:id="3"/>
   </w:p>
   <w:p>
     <w:pPr>
@@ -1313,7 +1293,7 @@
       <w:rPr>
         <w:noProof/>
       </w:rPr>
-      <w:t>04.04.2022</w:t>
+      <w:t>31.05.2024</w:t>
     </w:r>
     <w:r>
       <w:fldChar w:fldCharType="end"/>
@@ -1369,7 +1349,7 @@
 </file>
 
 <file path=word/numbering.xml><?xml version="1.0" encoding="utf-8"?>
-<w:numbering xmlns:wpc="http://schemas.microsoft.com/office/word/2010/wordprocessingCanvas" xmlns:cx="http://schemas.microsoft.com/office/drawing/2014/chartex" xmlns:cx1="http://schemas.microsoft.com/office/drawing/2015/9/8/chartex" xmlns:cx2="http://schemas.microsoft.com/office/drawing/2015/10/21/chartex" xmlns:cx3="http://schemas.microsoft.com/office/drawing/2016/5/9/chartex" xmlns:cx4="http://schemas.microsoft.com/office/drawing/2016/5/10/chartex" xmlns:cx5="http://schemas.microsoft.com/office/drawing/2016/5/11/chartex" xmlns:cx6="http://schemas.microsoft.com/office/drawing/2016/5/12/chartex" xmlns:cx7="http://schemas.microsoft.com/office/drawing/2016/5/13/chartex" xmlns:cx8="http://schemas.microsoft.com/office/drawing/2016/5/14/chartex" xmlns:mc="http://schemas.openxmlformats.org/markup-compatibility/2006" xmlns:aink="http://schemas.microsoft.com/office/drawing/2016/ink" xmlns:am3d="http://schemas.microsoft.com/office/drawing/2017/model3d" xmlns:o="urn:schemas-microsoft-com:office:office" xmlns:r="http://schemas.openxmlformats.org/officeDocument/2006/relationships" xmlns:m="http://schemas.openxmlformats.org/officeDocument/2006/math" xmlns:v="urn:schemas-microsoft-com:vml" xmlns:wp14="http://schemas.microsoft.com/office/word/2010/wordprocessingDrawing" xmlns:wp="http://schemas.openxmlformats.org/drawingml/2006/wordprocessingDrawing" xmlns:w10="urn:schemas-microsoft-com:office:word" xmlns:w="http://schemas.openxmlformats.org/wordprocessingml/2006/main" xmlns:w14="http://schemas.microsoft.com/office/word/2010/wordml" xmlns:w15="http://schemas.microsoft.com/office/word/2012/wordml" xmlns:w16cex="http://schemas.microsoft.com/office/word/2018/wordml/cex" xmlns:w16cid="http://schemas.microsoft.com/office/word/2016/wordml/cid" xmlns:w16="http://schemas.microsoft.com/office/word/2018/wordml" xmlns:w16sdtdh="http://schemas.microsoft.com/office/word/2020/wordml/sdtdatahash" xmlns:w16se="http://schemas.microsoft.com/office/word/2015/wordml/symex" xmlns:wpg="http://schemas.microsoft.com/office/word/2010/wordprocessingGroup" xmlns:wpi="http://schemas.microsoft.com/office/word/2010/wordprocessingInk" xmlns:wne="http://schemas.microsoft.com/office/word/2006/wordml" xmlns:wps="http://schemas.microsoft.com/office/word/2010/wordprocessingShape" mc:Ignorable="w14 w15 w16se w16cid w16 w16cex w16sdtdh wp14">
+<w:numbering xmlns:wpc="http://schemas.microsoft.com/office/word/2010/wordprocessingCanvas" xmlns:cx="http://schemas.microsoft.com/office/drawing/2014/chartex" xmlns:cx1="http://schemas.microsoft.com/office/drawing/2015/9/8/chartex" xmlns:cx2="http://schemas.microsoft.com/office/drawing/2015/10/21/chartex" xmlns:cx3="http://schemas.microsoft.com/office/drawing/2016/5/9/chartex" xmlns:cx4="http://schemas.microsoft.com/office/drawing/2016/5/10/chartex" xmlns:cx5="http://schemas.microsoft.com/office/drawing/2016/5/11/chartex" xmlns:cx6="http://schemas.microsoft.com/office/drawing/2016/5/12/chartex" xmlns:cx7="http://schemas.microsoft.com/office/drawing/2016/5/13/chartex" xmlns:cx8="http://schemas.microsoft.com/office/drawing/2016/5/14/chartex" xmlns:mc="http://schemas.openxmlformats.org/markup-compatibility/2006" xmlns:aink="http://schemas.microsoft.com/office/drawing/2016/ink" xmlns:am3d="http://schemas.microsoft.com/office/drawing/2017/model3d" xmlns:o="urn:schemas-microsoft-com:office:office" xmlns:oel="http://schemas.microsoft.com/office/2019/extlst" xmlns:r="http://schemas.openxmlformats.org/officeDocument/2006/relationships" xmlns:m="http://schemas.openxmlformats.org/officeDocument/2006/math" xmlns:v="urn:schemas-microsoft-com:vml" xmlns:wp14="http://schemas.microsoft.com/office/word/2010/wordprocessingDrawing" xmlns:wp="http://schemas.openxmlformats.org/drawingml/2006/wordprocessingDrawing" xmlns:w10="urn:schemas-microsoft-com:office:word" xmlns:w="http://schemas.openxmlformats.org/wordprocessingml/2006/main" xmlns:w14="http://schemas.microsoft.com/office/word/2010/wordml" xmlns:w15="http://schemas.microsoft.com/office/word/2012/wordml" xmlns:w16cex="http://schemas.microsoft.com/office/word/2018/wordml/cex" xmlns:w16cid="http://schemas.microsoft.com/office/word/2016/wordml/cid" xmlns:w16="http://schemas.microsoft.com/office/word/2018/wordml" xmlns:w16du="http://schemas.microsoft.com/office/word/2023/wordml/word16du" xmlns:w16sdtdh="http://schemas.microsoft.com/office/word/2020/wordml/sdtdatahash" xmlns:w16se="http://schemas.microsoft.com/office/word/2015/wordml/symex" xmlns:wpg="http://schemas.microsoft.com/office/word/2010/wordprocessingGroup" xmlns:wpi="http://schemas.microsoft.com/office/word/2010/wordprocessingInk" xmlns:wne="http://schemas.microsoft.com/office/word/2006/wordml" xmlns:wps="http://schemas.microsoft.com/office/word/2010/wordprocessingShape" mc:Ignorable="w14 w15 w16se w16cid w16 w16cex w16sdtdh w16du wp14">
   <w:abstractNum w:abstractNumId="0" w15:restartNumberingAfterBreak="0">
     <w:nsid w:val="FFFFFF88"/>
     <w:multiLevelType w:val="singleLevel"/>
@@ -2362,53 +2342,53 @@
       </w:rPr>
     </w:lvl>
   </w:abstractNum>
-  <w:num w:numId="1">
+  <w:num w:numId="1" w16cid:durableId="1474255812">
     <w:abstractNumId w:val="6"/>
   </w:num>
-  <w:num w:numId="2">
+  <w:num w:numId="2" w16cid:durableId="240874388">
     <w:abstractNumId w:val="4"/>
   </w:num>
-  <w:num w:numId="3">
+  <w:num w:numId="3" w16cid:durableId="1510369318">
     <w:abstractNumId w:val="3"/>
   </w:num>
-  <w:num w:numId="4">
+  <w:num w:numId="4" w16cid:durableId="265188235">
     <w:abstractNumId w:val="7"/>
   </w:num>
-  <w:num w:numId="5">
+  <w:num w:numId="5" w16cid:durableId="1098409197">
     <w:abstractNumId w:val="0"/>
   </w:num>
-  <w:num w:numId="6">
+  <w:num w:numId="6" w16cid:durableId="1597248483">
     <w:abstractNumId w:val="0"/>
   </w:num>
-  <w:num w:numId="7">
+  <w:num w:numId="7" w16cid:durableId="225185358">
     <w:abstractNumId w:val="1"/>
   </w:num>
-  <w:num w:numId="8">
+  <w:num w:numId="8" w16cid:durableId="481699497">
     <w:abstractNumId w:val="1"/>
   </w:num>
-  <w:num w:numId="9">
+  <w:num w:numId="9" w16cid:durableId="342822430">
     <w:abstractNumId w:val="1"/>
   </w:num>
-  <w:num w:numId="10">
+  <w:num w:numId="10" w16cid:durableId="1588923553">
     <w:abstractNumId w:val="1"/>
   </w:num>
-  <w:num w:numId="11">
+  <w:num w:numId="11" w16cid:durableId="2111467577">
     <w:abstractNumId w:val="0"/>
   </w:num>
-  <w:num w:numId="12">
+  <w:num w:numId="12" w16cid:durableId="719285376">
     <w:abstractNumId w:val="0"/>
   </w:num>
-  <w:num w:numId="13">
+  <w:num w:numId="13" w16cid:durableId="328564160">
     <w:abstractNumId w:val="5"/>
   </w:num>
-  <w:num w:numId="14">
+  <w:num w:numId="14" w16cid:durableId="194199986">
     <w:abstractNumId w:val="2"/>
   </w:num>
 </w:numbering>
 </file>
 
 <file path=word/styles.xml><?xml version="1.0" encoding="utf-8"?>
-<w:styles xmlns:mc="http://schemas.openxmlformats.org/markup-compatibility/2006" xmlns:r="http://schemas.openxmlformats.org/officeDocument/2006/relationships" xmlns:w="http://schemas.openxmlformats.org/wordprocessingml/2006/main" xmlns:w14="http://schemas.microsoft.com/office/word/2010/wordml" xmlns:w15="http://schemas.microsoft.com/office/word/2012/wordml" xmlns:w16cex="http://schemas.microsoft.com/office/word/2018/wordml/cex" xmlns:w16cid="http://schemas.microsoft.com/office/word/2016/wordml/cid" xmlns:w16="http://schemas.microsoft.com/office/word/2018/wordml" xmlns:w16sdtdh="http://schemas.microsoft.com/office/word/2020/wordml/sdtdatahash" xmlns:w16se="http://schemas.microsoft.com/office/word/2015/wordml/symex" mc:Ignorable="w14 w15 w16se w16cid w16 w16cex w16sdtdh">
+<w:styles xmlns:mc="http://schemas.openxmlformats.org/markup-compatibility/2006" xmlns:r="http://schemas.openxmlformats.org/officeDocument/2006/relationships" xmlns:w="http://schemas.openxmlformats.org/wordprocessingml/2006/main" xmlns:w14="http://schemas.microsoft.com/office/word/2010/wordml" xmlns:w15="http://schemas.microsoft.com/office/word/2012/wordml" xmlns:w16cex="http://schemas.microsoft.com/office/word/2018/wordml/cex" xmlns:w16cid="http://schemas.microsoft.com/office/word/2016/wordml/cid" xmlns:w16="http://schemas.microsoft.com/office/word/2018/wordml" xmlns:w16du="http://schemas.microsoft.com/office/word/2023/wordml/word16du" xmlns:w16sdtdh="http://schemas.microsoft.com/office/word/2020/wordml/sdtdatahash" xmlns:w16se="http://schemas.microsoft.com/office/word/2015/wordml/symex" mc:Ignorable="w14 w15 w16se w16cid w16 w16cex w16sdtdh w16du">
   <w:docDefaults>
     <w:rPrDefault>
       <w:rPr>
@@ -3838,7 +3818,7 @@
 </file>
 
 <file path=word/glossary/document.xml><?xml version="1.0" encoding="utf-8"?>
-<w:glossaryDocument xmlns:wpc="http://schemas.microsoft.com/office/word/2010/wordprocessingCanvas" xmlns:cx="http://schemas.microsoft.com/office/drawing/2014/chartex" xmlns:cx1="http://schemas.microsoft.com/office/drawing/2015/9/8/chartex" xmlns:cx2="http://schemas.microsoft.com/office/drawing/2015/10/21/chartex" xmlns:cx3="http://schemas.microsoft.com/office/drawing/2016/5/9/chartex" xmlns:cx4="http://schemas.microsoft.com/office/drawing/2016/5/10/chartex" xmlns:cx5="http://schemas.microsoft.com/office/drawing/2016/5/11/chartex" xmlns:cx6="http://schemas.microsoft.com/office/drawing/2016/5/12/chartex" xmlns:cx7="http://schemas.microsoft.com/office/drawing/2016/5/13/chartex" xmlns:cx8="http://schemas.microsoft.com/office/drawing/2016/5/14/chartex" xmlns:mc="http://schemas.openxmlformats.org/markup-compatibility/2006" xmlns:aink="http://schemas.microsoft.com/office/drawing/2016/ink" xmlns:am3d="http://schemas.microsoft.com/office/drawing/2017/model3d" xmlns:o="urn:schemas-microsoft-com:office:office" xmlns:r="http://schemas.openxmlformats.org/officeDocument/2006/relationships" xmlns:m="http://schemas.openxmlformats.org/officeDocument/2006/math" xmlns:v="urn:schemas-microsoft-com:vml" xmlns:wp14="http://schemas.microsoft.com/office/word/2010/wordprocessingDrawing" xmlns:wp="http://schemas.openxmlformats.org/drawingml/2006/wordprocessingDrawing" xmlns:w10="urn:schemas-microsoft-com:office:word" xmlns:w="http://schemas.openxmlformats.org/wordprocessingml/2006/main" xmlns:w14="http://schemas.microsoft.com/office/word/2010/wordml" xmlns:w15="http://schemas.microsoft.com/office/word/2012/wordml" xmlns:w16cex="http://schemas.microsoft.com/office/word/2018/wordml/cex" xmlns:w16cid="http://schemas.microsoft.com/office/word/2016/wordml/cid" xmlns:w16="http://schemas.microsoft.com/office/word/2018/wordml" xmlns:w16sdtdh="http://schemas.microsoft.com/office/word/2020/wordml/sdtdatahash" xmlns:w16se="http://schemas.microsoft.com/office/word/2015/wordml/symex" xmlns:wpg="http://schemas.microsoft.com/office/word/2010/wordprocessingGroup" xmlns:wpi="http://schemas.microsoft.com/office/word/2010/wordprocessingInk" xmlns:wne="http://schemas.microsoft.com/office/word/2006/wordml" xmlns:wps="http://schemas.microsoft.com/office/word/2010/wordprocessingShape" mc:Ignorable="w14 w15 w16se w16cid w16 w16cex w16sdtdh wp14">
+<w:glossaryDocument xmlns:wpc="http://schemas.microsoft.com/office/word/2010/wordprocessingCanvas" xmlns:cx="http://schemas.microsoft.com/office/drawing/2014/chartex" xmlns:cx1="http://schemas.microsoft.com/office/drawing/2015/9/8/chartex" xmlns:cx2="http://schemas.microsoft.com/office/drawing/2015/10/21/chartex" xmlns:cx3="http://schemas.microsoft.com/office/drawing/2016/5/9/chartex" xmlns:cx4="http://schemas.microsoft.com/office/drawing/2016/5/10/chartex" xmlns:cx5="http://schemas.microsoft.com/office/drawing/2016/5/11/chartex" xmlns:cx6="http://schemas.microsoft.com/office/drawing/2016/5/12/chartex" xmlns:cx7="http://schemas.microsoft.com/office/drawing/2016/5/13/chartex" xmlns:cx8="http://schemas.microsoft.com/office/drawing/2016/5/14/chartex" xmlns:mc="http://schemas.openxmlformats.org/markup-compatibility/2006" xmlns:aink="http://schemas.microsoft.com/office/drawing/2016/ink" xmlns:am3d="http://schemas.microsoft.com/office/drawing/2017/model3d" xmlns:o="urn:schemas-microsoft-com:office:office" xmlns:oel="http://schemas.microsoft.com/office/2019/extlst" xmlns:r="http://schemas.openxmlformats.org/officeDocument/2006/relationships" xmlns:m="http://schemas.openxmlformats.org/officeDocument/2006/math" xmlns:v="urn:schemas-microsoft-com:vml" xmlns:wp14="http://schemas.microsoft.com/office/word/2010/wordprocessingDrawing" xmlns:wp="http://schemas.openxmlformats.org/drawingml/2006/wordprocessingDrawing" xmlns:w10="urn:schemas-microsoft-com:office:word" xmlns:w="http://schemas.openxmlformats.org/wordprocessingml/2006/main" xmlns:w14="http://schemas.microsoft.com/office/word/2010/wordml" xmlns:w15="http://schemas.microsoft.com/office/word/2012/wordml" xmlns:w16cex="http://schemas.microsoft.com/office/word/2018/wordml/cex" xmlns:w16cid="http://schemas.microsoft.com/office/word/2016/wordml/cid" xmlns:w16="http://schemas.microsoft.com/office/word/2018/wordml" xmlns:w16du="http://schemas.microsoft.com/office/word/2023/wordml/word16du" xmlns:w16sdtdh="http://schemas.microsoft.com/office/word/2020/wordml/sdtdatahash" xmlns:w16se="http://schemas.microsoft.com/office/word/2015/wordml/symex" xmlns:wpg="http://schemas.microsoft.com/office/word/2010/wordprocessingGroup" xmlns:wpi="http://schemas.microsoft.com/office/word/2010/wordprocessingInk" xmlns:wne="http://schemas.microsoft.com/office/word/2006/wordml" xmlns:wps="http://schemas.microsoft.com/office/word/2010/wordprocessingShape" mc:Ignorable="w14 w15 w16se w16cid w16 w16cex w16sdtdh w16du wp14">
   <w:docParts>
     <w:docPart>
       <w:docPartPr>
@@ -4032,7 +4012,7 @@
 </file>
 
 <file path=word/glossary/fontTable.xml><?xml version="1.0" encoding="utf-8"?>
-<w:fonts xmlns:mc="http://schemas.openxmlformats.org/markup-compatibility/2006" xmlns:r="http://schemas.openxmlformats.org/officeDocument/2006/relationships" xmlns:w="http://schemas.openxmlformats.org/wordprocessingml/2006/main" xmlns:w14="http://schemas.microsoft.com/office/word/2010/wordml" xmlns:w15="http://schemas.microsoft.com/office/word/2012/wordml" xmlns:w16cex="http://schemas.microsoft.com/office/word/2018/wordml/cex" xmlns:w16cid="http://schemas.microsoft.com/office/word/2016/wordml/cid" xmlns:w16="http://schemas.microsoft.com/office/word/2018/wordml" xmlns:w16sdtdh="http://schemas.microsoft.com/office/word/2020/wordml/sdtdatahash" xmlns:w16se="http://schemas.microsoft.com/office/word/2015/wordml/symex" mc:Ignorable="w14 w15 w16se w16cid w16 w16cex w16sdtdh">
+<w:fonts xmlns:mc="http://schemas.openxmlformats.org/markup-compatibility/2006" xmlns:r="http://schemas.openxmlformats.org/officeDocument/2006/relationships" xmlns:w="http://schemas.openxmlformats.org/wordprocessingml/2006/main" xmlns:w14="http://schemas.microsoft.com/office/word/2010/wordml" xmlns:w15="http://schemas.microsoft.com/office/word/2012/wordml" xmlns:w16cex="http://schemas.microsoft.com/office/word/2018/wordml/cex" xmlns:w16cid="http://schemas.microsoft.com/office/word/2016/wordml/cid" xmlns:w16="http://schemas.microsoft.com/office/word/2018/wordml" xmlns:w16du="http://schemas.microsoft.com/office/word/2023/wordml/word16du" xmlns:w16sdtdh="http://schemas.microsoft.com/office/word/2020/wordml/sdtdatahash" xmlns:w16se="http://schemas.microsoft.com/office/word/2015/wordml/symex" mc:Ignorable="w14 w15 w16se w16cid w16 w16cex w16sdtdh w16du">
   <w:font w:name="Times New Roman">
     <w:panose1 w:val="02020603050405020304"/>
     <w:charset w:val="00"/>
@@ -4089,18 +4069,23 @@
     <w:pitch w:val="variable"/>
     <w:sig w:usb0="E00006FF" w:usb1="420024FF" w:usb2="02000000" w:usb3="00000000" w:csb0="0000019F" w:csb1="00000000"/>
   </w:font>
-  <w:font w:name="Calibri Light">
-    <w:panose1 w:val="020F0302020204030204"/>
+  <w:font w:name="Aptos">
     <w:charset w:val="00"/>
     <w:family w:val="swiss"/>
     <w:pitch w:val="variable"/>
-    <w:sig w:usb0="E4002EFF" w:usb1="C000247B" w:usb2="00000009" w:usb3="00000000" w:csb0="000001FF" w:csb1="00000000"/>
+    <w:sig w:usb0="20000287" w:usb1="00000003" w:usb2="00000000" w:usb3="00000000" w:csb0="0000019F" w:csb1="00000000"/>
+  </w:font>
+  <w:font w:name="Aptos Display">
+    <w:charset w:val="00"/>
+    <w:family w:val="swiss"/>
+    <w:pitch w:val="variable"/>
+    <w:sig w:usb0="20000287" w:usb1="00000003" w:usb2="00000000" w:usb3="00000000" w:csb0="0000019F" w:csb1="00000000"/>
   </w:font>
 </w:fonts>
 </file>
 
 <file path=word/glossary/settings.xml><?xml version="1.0" encoding="utf-8"?>
-<w:settings xmlns:mc="http://schemas.openxmlformats.org/markup-compatibility/2006" xmlns:o="urn:schemas-microsoft-com:office:office" xmlns:r="http://schemas.openxmlformats.org/officeDocument/2006/relationships" xmlns:m="http://schemas.openxmlformats.org/officeDocument/2006/math" xmlns:v="urn:schemas-microsoft-com:vml" xmlns:w10="urn:schemas-microsoft-com:office:word" xmlns:w="http://schemas.openxmlformats.org/wordprocessingml/2006/main" xmlns:w14="http://schemas.microsoft.com/office/word/2010/wordml" xmlns:w15="http://schemas.microsoft.com/office/word/2012/wordml" xmlns:w16cex="http://schemas.microsoft.com/office/word/2018/wordml/cex" xmlns:w16cid="http://schemas.microsoft.com/office/word/2016/wordml/cid" xmlns:w16="http://schemas.microsoft.com/office/word/2018/wordml" xmlns:w16sdtdh="http://schemas.microsoft.com/office/word/2020/wordml/sdtdatahash" xmlns:w16se="http://schemas.microsoft.com/office/word/2015/wordml/symex" xmlns:sl="http://schemas.openxmlformats.org/schemaLibrary/2006/main" mc:Ignorable="w14 w15 w16se w16cid w16 w16cex w16sdtdh">
+<w:settings xmlns:mc="http://schemas.openxmlformats.org/markup-compatibility/2006" xmlns:o="urn:schemas-microsoft-com:office:office" xmlns:r="http://schemas.openxmlformats.org/officeDocument/2006/relationships" xmlns:m="http://schemas.openxmlformats.org/officeDocument/2006/math" xmlns:v="urn:schemas-microsoft-com:vml" xmlns:w10="urn:schemas-microsoft-com:office:word" xmlns:w="http://schemas.openxmlformats.org/wordprocessingml/2006/main" xmlns:w14="http://schemas.microsoft.com/office/word/2010/wordml" xmlns:w15="http://schemas.microsoft.com/office/word/2012/wordml" xmlns:w16cex="http://schemas.microsoft.com/office/word/2018/wordml/cex" xmlns:w16cid="http://schemas.microsoft.com/office/word/2016/wordml/cid" xmlns:w16="http://schemas.microsoft.com/office/word/2018/wordml" xmlns:w16du="http://schemas.microsoft.com/office/word/2023/wordml/word16du" xmlns:w16sdtdh="http://schemas.microsoft.com/office/word/2020/wordml/sdtdatahash" xmlns:w16se="http://schemas.microsoft.com/office/word/2015/wordml/symex" xmlns:sl="http://schemas.openxmlformats.org/schemaLibrary/2006/main" mc:Ignorable="w14 w15 w16se w16cid w16 w16cex w16sdtdh w16du">
   <w:view w:val="normal"/>
   <w:revisionView w:insDel="0"/>
   <w:defaultTabStop w:val="708"/>
@@ -4120,7 +4105,9 @@
     <w:rsid w:val="0031327E"/>
     <w:rsid w:val="00450673"/>
     <w:rsid w:val="005B65EE"/>
+    <w:rsid w:val="005F181F"/>
     <w:rsid w:val="007C443C"/>
+    <w:rsid w:val="00A63F6C"/>
   </w:rsids>
   <m:mathPr>
     <m:mathFont m:val="Cambria Math"/>
@@ -4144,7 +4131,7 @@
 </file>
 
 <file path=word/glossary/styles.xml><?xml version="1.0" encoding="utf-8"?>
-<w:styles xmlns:mc="http://schemas.openxmlformats.org/markup-compatibility/2006" xmlns:r="http://schemas.openxmlformats.org/officeDocument/2006/relationships" xmlns:w="http://schemas.openxmlformats.org/wordprocessingml/2006/main" xmlns:w14="http://schemas.microsoft.com/office/word/2010/wordml" xmlns:w15="http://schemas.microsoft.com/office/word/2012/wordml" xmlns:w16cex="http://schemas.microsoft.com/office/word/2018/wordml/cex" xmlns:w16cid="http://schemas.microsoft.com/office/word/2016/wordml/cid" xmlns:w16="http://schemas.microsoft.com/office/word/2018/wordml" xmlns:w16sdtdh="http://schemas.microsoft.com/office/word/2020/wordml/sdtdatahash" xmlns:w16se="http://schemas.microsoft.com/office/word/2015/wordml/symex" mc:Ignorable="w14 w15 w16se w16cid w16 w16cex w16sdtdh">
+<w:styles xmlns:mc="http://schemas.openxmlformats.org/markup-compatibility/2006" xmlns:r="http://schemas.openxmlformats.org/officeDocument/2006/relationships" xmlns:w="http://schemas.openxmlformats.org/wordprocessingml/2006/main" xmlns:w14="http://schemas.microsoft.com/office/word/2010/wordml" xmlns:w15="http://schemas.microsoft.com/office/word/2012/wordml" xmlns:w16cex="http://schemas.microsoft.com/office/word/2018/wordml/cex" xmlns:w16cid="http://schemas.microsoft.com/office/word/2016/wordml/cid" xmlns:w16="http://schemas.microsoft.com/office/word/2018/wordml" xmlns:w16du="http://schemas.microsoft.com/office/word/2023/wordml/word16du" xmlns:w16sdtdh="http://schemas.microsoft.com/office/word/2020/wordml/sdtdatahash" xmlns:w16se="http://schemas.microsoft.com/office/word/2015/wordml/symex" mc:Ignorable="w14 w15 w16se w16cid w16 w16cex w16sdtdh w16du">
   <w:docDefaults>
     <w:rPrDefault>
       <w:rPr>
@@ -4607,7 +4594,7 @@
 </file>
 
 <file path=word/glossary/webSettings.xml><?xml version="1.0" encoding="utf-8"?>
-<w:webSettings xmlns:mc="http://schemas.openxmlformats.org/markup-compatibility/2006" xmlns:r="http://schemas.openxmlformats.org/officeDocument/2006/relationships" xmlns:w="http://schemas.openxmlformats.org/wordprocessingml/2006/main" xmlns:w14="http://schemas.microsoft.com/office/word/2010/wordml" xmlns:w15="http://schemas.microsoft.com/office/word/2012/wordml" xmlns:w16cex="http://schemas.microsoft.com/office/word/2018/wordml/cex" xmlns:w16cid="http://schemas.microsoft.com/office/word/2016/wordml/cid" xmlns:w16="http://schemas.microsoft.com/office/word/2018/wordml" xmlns:w16sdtdh="http://schemas.microsoft.com/office/word/2020/wordml/sdtdatahash" xmlns:w16se="http://schemas.microsoft.com/office/word/2015/wordml/symex" mc:Ignorable="w14 w15 w16se w16cid w16 w16cex w16sdtdh">
+<w:webSettings xmlns:mc="http://schemas.openxmlformats.org/markup-compatibility/2006" xmlns:r="http://schemas.openxmlformats.org/officeDocument/2006/relationships" xmlns:w="http://schemas.openxmlformats.org/wordprocessingml/2006/main" xmlns:w14="http://schemas.microsoft.com/office/word/2010/wordml" xmlns:w15="http://schemas.microsoft.com/office/word/2012/wordml" xmlns:w16cex="http://schemas.microsoft.com/office/word/2018/wordml/cex" xmlns:w16cid="http://schemas.microsoft.com/office/word/2016/wordml/cid" xmlns:w16="http://schemas.microsoft.com/office/word/2018/wordml" xmlns:w16du="http://schemas.microsoft.com/office/word/2023/wordml/word16du" xmlns:w16sdtdh="http://schemas.microsoft.com/office/word/2020/wordml/sdtdatahash" xmlns:w16se="http://schemas.microsoft.com/office/word/2015/wordml/symex" mc:Ignorable="w14 w15 w16se w16cid w16 w16cex w16sdtdh w16du">
   <w:optimizeForBrowser/>
   <w:allowPNG/>
 </w:webSettings>
@@ -4903,11 +4890,11 @@
 </file>
 
 <file path=customXml/item2.xml><?xml version="1.0" encoding="utf-8"?>
-<officeatwork xmlns="http://schemas.officeatwork.com/MasterProperties">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</officeatwork>
+<officeatwork xmlns="http://schemas.officeatwork.com/Document">eNp7v3u/jUt+cmlual6JnY1PYl56aWJ6qp2RgampjT6ca6MPVwMA6D4SQg==</officeatwork>
 </file>
 
 <file path=customXml/item3.xml><?xml version="1.0" encoding="utf-8"?>
-<officeatwork xmlns="http://schemas.officeatwork.com/Document">eNp7v3u/jUt+cmlual6JnY1PYl56aWJ6qp2RgampjT6ca6MPVwMA6D4SQg==</officeatwork>
+<officeatwork xmlns="http://schemas.officeatwork.com/MasterProperties">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</officeatwork>
 </file>
 
 <file path=customXml/itemProps1.xml><?xml version="1.0" encoding="utf-8"?>
@@ -4919,17 +4906,17 @@
 </file>
 
 <file path=customXml/itemProps2.xml><?xml version="1.0" encoding="utf-8"?>
+<ds:datastoreItem xmlns:ds="http://schemas.openxmlformats.org/officeDocument/2006/customXml" ds:itemID="{630AB61A-1FAB-4F81-AA4D-283CA1D7D328}">
+  <ds:schemaRefs>
+    <ds:schemaRef ds:uri="http://schemas.officeatwork.com/Document"/>
+  </ds:schemaRefs>
+</ds:datastoreItem>
+</file>
+
+<file path=customXml/itemProps3.xml><?xml version="1.0" encoding="utf-8"?>
 <ds:datastoreItem xmlns:ds="http://schemas.openxmlformats.org/officeDocument/2006/customXml" ds:itemID="{74A41DEA-AAE9-49FE-8D5F-A892F5050D8B}">
   <ds:schemaRefs>
     <ds:schemaRef ds:uri="http://schemas.officeatwork.com/MasterProperties"/>
   </ds:schemaRefs>
 </ds:datastoreItem>
-</file>
-
-<file path=customXml/itemProps3.xml><?xml version="1.0" encoding="utf-8"?>
-<ds:datastoreItem xmlns:ds="http://schemas.openxmlformats.org/officeDocument/2006/customXml" ds:itemID="{630AB61A-1FAB-4F81-AA4D-283CA1D7D328}">
-  <ds:schemaRefs>
-    <ds:schemaRef ds:uri="http://schemas.officeatwork.com/Document"/>
-  </ds:schemaRefs>
-</ds:datastoreItem>
 </file>
</xml_diff>